<commit_message>
Update to commitee formation format
</commit_message>
<xml_diff>
--- a/Templates/Committee Formation Template.docx
+++ b/Templates/Committee Formation Template.docx
@@ -44,7 +44,7 @@
           <w:szCs w:val="24"/>
           <w:rtl w:val="0"/>
         </w:rPr>
-        <w:t xml:space="preserve">Committee &lt;Number in Roman Numeral&gt;</w:t>
+        <w:t xml:space="preserve">Committee &lt;Number in Roman Ordinals&gt;</w:t>
       </w:r>
     </w:p>
     <w:p>
@@ -371,6 +371,63 @@
           <w:b w:val="1"/>
           <w:rtl w:val="0"/>
         </w:rPr>
+        <w:t xml:space="preserve">Committee Members</w:t>
+      </w:r>
+    </w:p>
+    <w:p>
+      <w:pPr>
+        <w:spacing w:line="480" w:lineRule="auto"/>
+        <w:jc w:val="left"/>
+        <w:rPr>
+          <w:rFonts w:ascii="Roboto" w:cs="Roboto" w:eastAsia="Roboto" w:hAnsi="Roboto"/>
+          <w:b w:val="1"/>
+        </w:rPr>
+      </w:pPr>
+      <w:r>
+        <w:rPr>
+          <w:rFonts w:ascii="Roboto" w:cs="Roboto" w:eastAsia="Roboto" w:hAnsi="Roboto"/>
+          <w:b w:val="1"/>
+          <w:rtl w:val="0"/>
+        </w:rPr>
+        <w:t xml:space="preserve">The members of this committee are:</w:t>
+        <w:br w:type="textWrapping"/>
+        <w:t xml:space="preserve">&lt;Member&gt;,</w:t>
+        <w:br w:type="textWrapping"/>
+        <w:t xml:space="preserve">&lt;Member&gt;,</w:t>
+        <w:br w:type="textWrapping"/>
+        <w:t xml:space="preserve">and &lt;Member&gt;.</w:t>
+      </w:r>
+    </w:p>
+    <w:p>
+      <w:pPr>
+        <w:spacing w:line="480" w:lineRule="auto"/>
+        <w:jc w:val="center"/>
+        <w:rPr>
+          <w:rFonts w:ascii="Roboto" w:cs="Roboto" w:eastAsia="Roboto" w:hAnsi="Roboto"/>
+          <w:b w:val="1"/>
+        </w:rPr>
+      </w:pPr>
+      <w:r>
+        <w:rPr>
+          <w:rtl w:val="0"/>
+        </w:rPr>
+      </w:r>
+    </w:p>
+    <w:p>
+      <w:pPr>
+        <w:spacing w:line="480" w:lineRule="auto"/>
+        <w:jc w:val="center"/>
+        <w:rPr>
+          <w:rFonts w:ascii="Roboto" w:cs="Roboto" w:eastAsia="Roboto" w:hAnsi="Roboto"/>
+          <w:b w:val="1"/>
+        </w:rPr>
+      </w:pPr>
+      <w:r>
+        <w:rPr>
+          <w:rFonts w:ascii="Roboto" w:cs="Roboto" w:eastAsia="Roboto" w:hAnsi="Roboto"/>
+          <w:b w:val="1"/>
+          <w:rtl w:val="0"/>
+        </w:rPr>
         <w:t xml:space="preserve">Committee Assignment</w:t>
       </w:r>
     </w:p>
@@ -405,6 +462,42 @@
         <w:rPr>
           <w:rtl w:val="0"/>
         </w:rPr>
+      </w:r>
+    </w:p>
+    <w:p>
+      <w:pPr>
+        <w:spacing w:line="480" w:lineRule="auto"/>
+        <w:jc w:val="center"/>
+        <w:rPr>
+          <w:rFonts w:ascii="Roboto" w:cs="Roboto" w:eastAsia="Roboto" w:hAnsi="Roboto"/>
+          <w:b w:val="1"/>
+        </w:rPr>
+      </w:pPr>
+      <w:r>
+        <w:rPr>
+          <w:rFonts w:ascii="Roboto" w:cs="Roboto" w:eastAsia="Roboto" w:hAnsi="Roboto"/>
+          <w:b w:val="1"/>
+          <w:rtl w:val="0"/>
+        </w:rPr>
+        <w:t xml:space="preserve">Expected Committee Report Format</w:t>
+      </w:r>
+    </w:p>
+    <w:p>
+      <w:pPr>
+        <w:spacing w:line="480" w:lineRule="auto"/>
+        <w:jc w:val="left"/>
+        <w:rPr>
+          <w:rFonts w:ascii="Roboto" w:cs="Roboto" w:eastAsia="Roboto" w:hAnsi="Roboto"/>
+          <w:b w:val="1"/>
+        </w:rPr>
+      </w:pPr>
+      <w:r>
+        <w:rPr>
+          <w:rFonts w:ascii="Roboto" w:cs="Roboto" w:eastAsia="Roboto" w:hAnsi="Roboto"/>
+          <w:b w:val="1"/>
+          <w:rtl w:val="0"/>
+        </w:rPr>
+        <w:t xml:space="preserve">The expected format of the report of this committee is...</w:t>
       </w:r>
     </w:p>
     <w:p>

</xml_diff>